<commit_message>
Cambio en detalle_usuario del lado del usuario
</commit_message>
<xml_diff>
--- a/Manuales/MANUAL DE USO - Sistemas WEB.docx
+++ b/Manuales/MANUAL DE USO - Sistemas WEB.docx
@@ -593,6 +593,12 @@
                 <w:lang w:val="es-ES"/>
               </w:rPr>
             </w:pPr>
+            <w:r>
+              <w:rPr>
+                <w:lang w:val="es-ES"/>
+              </w:rPr>
+              <w:t>Clientes</w:t>
+            </w:r>
           </w:p>
         </w:tc>
       </w:tr>
@@ -625,6 +631,12 @@
                 <w:lang w:val="es-ES"/>
               </w:rPr>
             </w:pPr>
+            <w:r>
+              <w:rPr>
+                <w:lang w:val="es-ES"/>
+              </w:rPr>
+              <w:t>Usuarios</w:t>
+            </w:r>
           </w:p>
         </w:tc>
       </w:tr>
@@ -657,6 +669,12 @@
                 <w:lang w:val="es-ES"/>
               </w:rPr>
             </w:pPr>
+            <w:r>
+              <w:rPr>
+                <w:lang w:val="es-ES"/>
+              </w:rPr>
+              <w:t>Productos</w:t>
+            </w:r>
           </w:p>
         </w:tc>
       </w:tr>
@@ -689,6 +707,12 @@
                 <w:lang w:val="es-ES"/>
               </w:rPr>
             </w:pPr>
+            <w:r>
+              <w:rPr>
+                <w:lang w:val="es-ES"/>
+              </w:rPr>
+              <w:t>Servicios</w:t>
+            </w:r>
           </w:p>
         </w:tc>
       </w:tr>
@@ -721,6 +745,12 @@
                 <w:lang w:val="es-ES"/>
               </w:rPr>
             </w:pPr>
+            <w:r>
+              <w:rPr>
+                <w:lang w:val="es-ES"/>
+              </w:rPr>
+              <w:t>Credenciales</w:t>
+            </w:r>
           </w:p>
         </w:tc>
       </w:tr>
@@ -753,6 +783,12 @@
                 <w:lang w:val="es-ES"/>
               </w:rPr>
             </w:pPr>
+            <w:r>
+              <w:rPr>
+                <w:lang w:val="es-ES"/>
+              </w:rPr>
+              <w:t>Personas Físicas</w:t>
+            </w:r>
           </w:p>
         </w:tc>
       </w:tr>
@@ -785,6 +821,12 @@
                 <w:lang w:val="es-ES"/>
               </w:rPr>
             </w:pPr>
+            <w:r>
+              <w:rPr>
+                <w:lang w:val="es-ES"/>
+              </w:rPr>
+              <w:t>Personas Jurídicas</w:t>
+            </w:r>
           </w:p>
         </w:tc>
       </w:tr>
@@ -2689,23 +2731,6 @@
 </file>
 
 <file path=customXml/item1.xml><?xml version="1.0" encoding="utf-8"?>
-<p:properties xmlns:p="http://schemas.microsoft.com/office/2006/metadata/properties" xmlns:xsi="http://www.w3.org/2001/XMLSchema-instance" xmlns:pc="http://schemas.microsoft.com/office/infopath/2007/PartnerControls">
-  <documentManagement>
-    <_activity xmlns="417e3bce-5a5d-46af-867e-852d22ae9d15" xsi:nil="true"/>
-  </documentManagement>
-</p:properties>
-</file>
-
-<file path=customXml/item2.xml><?xml version="1.0" encoding="utf-8"?>
-<?mso-contentType ?>
-<FormTemplates xmlns="http://schemas.microsoft.com/sharepoint/v3/contenttype/forms">
-  <Display>DocumentLibraryForm</Display>
-  <Edit>DocumentLibraryForm</Edit>
-  <New>DocumentLibraryForm</New>
-</FormTemplates>
-</file>
-
-<file path=customXml/item3.xml><?xml version="1.0" encoding="utf-8"?>
 <ct:contentTypeSchema xmlns:ct="http://schemas.microsoft.com/office/2006/metadata/contentType" xmlns:ma="http://schemas.microsoft.com/office/2006/metadata/properties/metaAttributes" ct:_="" ma:_="" ma:contentTypeName="Document" ma:contentTypeID="0x0101008D6827E43C7D9848890A98F5C6E43C3C" ma:contentTypeVersion="13" ma:contentTypeDescription="Create a new document." ma:contentTypeScope="" ma:versionID="a3d5cc47f6dc7a36653b3ea599a4304f">
   <xsd:schema xmlns:xsd="http://www.w3.org/2001/XMLSchema" xmlns:xs="http://www.w3.org/2001/XMLSchema" xmlns:p="http://schemas.microsoft.com/office/2006/metadata/properties" xmlns:ns3="417e3bce-5a5d-46af-867e-852d22ae9d15" xmlns:ns4="f853393c-d5f5-433e-9346-f2e815ed687d" targetNamespace="http://schemas.microsoft.com/office/2006/metadata/properties" ma:root="true" ma:fieldsID="e6becb87ede8f696791da6383b68bb98" ns3:_="" ns4:_="">
     <xsd:import namespace="417e3bce-5a5d-46af-867e-852d22ae9d15"/>
@@ -2926,25 +2951,24 @@
 </ct:contentTypeSchema>
 </file>
 
-<file path=customXml/itemProps1.xml><?xml version="1.0" encoding="utf-8"?>
-<ds:datastoreItem xmlns:ds="http://schemas.openxmlformats.org/officeDocument/2006/customXml" ds:itemID="{ECE8E893-23B1-4868-96E5-2D1D63CE909C}">
-  <ds:schemaRefs>
-    <ds:schemaRef ds:uri="http://schemas.microsoft.com/office/2006/metadata/properties"/>
-    <ds:schemaRef ds:uri="http://schemas.microsoft.com/office/infopath/2007/PartnerControls"/>
-    <ds:schemaRef ds:uri="417e3bce-5a5d-46af-867e-852d22ae9d15"/>
-  </ds:schemaRefs>
-</ds:datastoreItem>
+<file path=customXml/item2.xml><?xml version="1.0" encoding="utf-8"?>
+<?mso-contentType ?>
+<FormTemplates xmlns="http://schemas.microsoft.com/sharepoint/v3/contenttype/forms">
+  <Display>DocumentLibraryForm</Display>
+  <Edit>DocumentLibraryForm</Edit>
+  <New>DocumentLibraryForm</New>
+</FormTemplates>
 </file>
 
-<file path=customXml/itemProps2.xml><?xml version="1.0" encoding="utf-8"?>
-<ds:datastoreItem xmlns:ds="http://schemas.openxmlformats.org/officeDocument/2006/customXml" ds:itemID="{6A504BA0-E5CB-436E-A385-831F41049AE1}">
-  <ds:schemaRefs>
-    <ds:schemaRef ds:uri="http://schemas.microsoft.com/sharepoint/v3/contenttype/forms"/>
-  </ds:schemaRefs>
-</ds:datastoreItem>
+<file path=customXml/item3.xml><?xml version="1.0" encoding="utf-8"?>
+<p:properties xmlns:p="http://schemas.microsoft.com/office/2006/metadata/properties" xmlns:xsi="http://www.w3.org/2001/XMLSchema-instance" xmlns:pc="http://schemas.microsoft.com/office/infopath/2007/PartnerControls">
+  <documentManagement>
+    <_activity xmlns="417e3bce-5a5d-46af-867e-852d22ae9d15" xsi:nil="true"/>
+  </documentManagement>
+</p:properties>
 </file>
 
-<file path=customXml/itemProps3.xml><?xml version="1.0" encoding="utf-8"?>
+<file path=customXml/itemProps1.xml><?xml version="1.0" encoding="utf-8"?>
 <ds:datastoreItem xmlns:ds="http://schemas.openxmlformats.org/officeDocument/2006/customXml" ds:itemID="{4DE99540-F255-40C2-81C7-64272C00FAA0}">
   <ds:schemaRefs>
     <ds:schemaRef ds:uri="http://schemas.microsoft.com/office/2006/metadata/contentType"/>
@@ -2961,4 +2985,22 @@
     <ds:schemaRef ds:uri="http://schemas.microsoft.com/internal/obd"/>
   </ds:schemaRefs>
 </ds:datastoreItem>
+</file>
+
+<file path=customXml/itemProps2.xml><?xml version="1.0" encoding="utf-8"?>
+<ds:datastoreItem xmlns:ds="http://schemas.openxmlformats.org/officeDocument/2006/customXml" ds:itemID="{6A504BA0-E5CB-436E-A385-831F41049AE1}">
+  <ds:schemaRefs>
+    <ds:schemaRef ds:uri="http://schemas.microsoft.com/sharepoint/v3/contenttype/forms"/>
+  </ds:schemaRefs>
+</ds:datastoreItem>
+</file>
+
+<file path=customXml/itemProps3.xml><?xml version="1.0" encoding="utf-8"?>
+<ds:datastoreItem xmlns:ds="http://schemas.openxmlformats.org/officeDocument/2006/customXml" ds:itemID="{ECE8E893-23B1-4868-96E5-2D1D63CE909C}">
+  <ds:schemaRefs>
+    <ds:schemaRef ds:uri="http://schemas.microsoft.com/office/2006/metadata/properties"/>
+    <ds:schemaRef ds:uri="http://schemas.microsoft.com/office/infopath/2007/PartnerControls"/>
+    <ds:schemaRef ds:uri="417e3bce-5a5d-46af-867e-852d22ae9d15"/>
+  </ds:schemaRefs>
+</ds:datastoreItem>
 </file>
</xml_diff>